<commit_message>
Lets go Possible Update
Lets go Mega Page
Updated Mega Starmie from Phoenix to Mega Starmie H
Updated Task List
</commit_message>
<xml_diff>
--- a/Data Input Sheets/Phoenix Content/Pokemon Data/Pokemon Alternate Forms.docx
+++ b/Data Input Sheets/Phoenix Content/Pokemon Data/Pokemon Alternate Forms.docx
@@ -67,37 +67,384 @@
         <w:t>Ability=</w:t>
       </w:r>
       <w:r>
-        <w:t>PHOENIX</w:t>
+        <w:t>PHOENIXRISING</w:t>
+      </w:r>
+    </w:p>
+    <w:p>
+      <w:r>
+        <w:t>Moves=</w:t>
+      </w:r>
+      <w:proofErr w:type="gramStart"/>
+      <w:r>
+        <w:t>1,</w:t>
+      </w:r>
+      <w:r>
+        <w:t>WHITEHOTFLAME</w:t>
+      </w:r>
+      <w:proofErr w:type="gramEnd"/>
+      <w:r>
+        <w:t>,1,RISINGASHES,</w:t>
+      </w:r>
+      <w:r>
+        <w:t>1,WHIRLWIND,1,WEATHERBALL,9,GUST,15,BRAVEBIRD,23,EXTRASENSORY,29,SUNNYDAY,37,FIREBLAST,43,SACREDFIRE,50,PUNISHMENT,57,ANCIENTPOWER,65,SAFEGUARD,71,RECOVER,79,FUTURESIGHT,85,NATURALGIFT,93,CALMMIND,99,SKYATTACK</w:t>
+      </w:r>
+    </w:p>
+    <w:p>
+      <w:r>
+        <w:t>Weight=</w:t>
+      </w:r>
+    </w:p>
+    <w:p>
+      <w:proofErr w:type="spellStart"/>
+      <w:r>
+        <w:t>FormName</w:t>
+      </w:r>
+      <w:proofErr w:type="spellEnd"/>
+      <w:r>
+        <w:t>=</w:t>
+      </w:r>
+      <w:r>
+        <w:t xml:space="preserve">Ho </w:t>
+      </w:r>
+      <w:r>
+        <w:t>Oh</w:t>
+      </w:r>
+      <w:r>
+        <w:t xml:space="preserve"> Arisen Form</w:t>
+      </w:r>
+    </w:p>
+    <w:p/>
+    <w:p>
+      <w:r>
+        <w:t>[ARCANINE-</w:t>
+      </w:r>
+      <w:r>
+        <w:t>1</w:t>
+      </w:r>
+      <w:r>
+        <w:t>]</w:t>
+      </w:r>
+    </w:p>
+    <w:p>
+      <w:r>
+        <w:t>Type1=</w:t>
+      </w:r>
+      <w:r>
+        <w:t>FIRE</w:t>
+      </w:r>
+    </w:p>
+    <w:p>
+      <w:r>
+        <w:t>Type2=</w:t>
+      </w:r>
+      <w:r>
+        <w:t>DRAGON</w:t>
+      </w:r>
+    </w:p>
+    <w:p>
+      <w:proofErr w:type="spellStart"/>
+      <w:r>
+        <w:t>BaseStats</w:t>
+      </w:r>
+      <w:proofErr w:type="spellEnd"/>
+      <w:r>
+        <w:t>=</w:t>
+      </w:r>
+    </w:p>
+    <w:p>
+      <w:proofErr w:type="spellStart"/>
+      <w:r>
+        <w:t>BaseEXP</w:t>
+      </w:r>
+      <w:proofErr w:type="spellEnd"/>
+      <w:r>
+        <w:t>=</w:t>
+      </w:r>
+    </w:p>
+    <w:p>
+      <w:proofErr w:type="spellStart"/>
+      <w:r>
+        <w:t>EffortPoints</w:t>
+      </w:r>
+      <w:proofErr w:type="spellEnd"/>
+      <w:r>
+        <w:t>=</w:t>
+      </w:r>
+    </w:p>
+    <w:p>
+      <w:r>
+        <w:t>Ability=</w:t>
+      </w:r>
+    </w:p>
+    <w:p>
+      <w:r>
+        <w:t>Weight=</w:t>
+      </w:r>
+    </w:p>
+    <w:p>
+      <w:proofErr w:type="spellStart"/>
+      <w:r>
+        <w:t>FormName</w:t>
+      </w:r>
+      <w:proofErr w:type="spellEnd"/>
+      <w:r>
+        <w:t>=</w:t>
+      </w:r>
+      <w:r>
+        <w:t xml:space="preserve">Mega </w:t>
+      </w:r>
+      <w:proofErr w:type="spellStart"/>
+      <w:r>
+        <w:t>Arcanine</w:t>
+      </w:r>
+      <w:proofErr w:type="spellEnd"/>
+    </w:p>
+    <w:p>
+      <w:proofErr w:type="spellStart"/>
+      <w:r>
+        <w:t>MegaStone</w:t>
+      </w:r>
+      <w:proofErr w:type="spellEnd"/>
+      <w:r>
+        <w:t>=</w:t>
+      </w:r>
+      <w:r>
+        <w:t>A</w:t>
+      </w:r>
+      <w:r>
+        <w:t>RCANI</w:t>
+      </w:r>
+      <w:r>
+        <w:t>TE</w:t>
+      </w:r>
+    </w:p>
+    <w:p>
+      <w:proofErr w:type="spellStart"/>
+      <w:r>
+        <w:t>UnmegaForm</w:t>
+      </w:r>
+      <w:proofErr w:type="spellEnd"/>
+      <w:r>
+        <w:t>=</w:t>
+      </w:r>
+      <w:r>
+        <w:t>0</w:t>
+      </w:r>
+    </w:p>
+    <w:p>
+      <w:proofErr w:type="spellStart"/>
+      <w:r>
+        <w:t>MegaMessage</w:t>
+      </w:r>
+      <w:proofErr w:type="spellEnd"/>
+      <w:r>
+        <w:t>=</w:t>
+      </w:r>
+      <w:r>
+        <w:t>0</w:t>
+      </w:r>
+    </w:p>
+    <w:p/>
+    <w:p>
+      <w:r>
+        <w:t>[LILLIGANT-</w:t>
+      </w:r>
+      <w:r>
+        <w:t>1</w:t>
+      </w:r>
+      <w:r>
+        <w:t>]</w:t>
+      </w:r>
+    </w:p>
+    <w:p>
+      <w:r>
+        <w:t>Type1=</w:t>
+      </w:r>
+      <w:r>
+        <w:t>GRASS</w:t>
+      </w:r>
+    </w:p>
+    <w:p>
+      <w:r>
+        <w:t>Type2=</w:t>
+      </w:r>
+      <w:r>
+        <w:t>FLYING</w:t>
+      </w:r>
+    </w:p>
+    <w:p>
+      <w:proofErr w:type="spellStart"/>
+      <w:r>
+        <w:lastRenderedPageBreak/>
+        <w:t>BaseStats</w:t>
+      </w:r>
+      <w:proofErr w:type="spellEnd"/>
+      <w:r>
+        <w:t>=</w:t>
+      </w:r>
+    </w:p>
+    <w:p>
+      <w:proofErr w:type="spellStart"/>
+      <w:r>
+        <w:t>BaseEXP</w:t>
+      </w:r>
+      <w:proofErr w:type="spellEnd"/>
+      <w:r>
+        <w:t>=</w:t>
+      </w:r>
+    </w:p>
+    <w:p>
+      <w:proofErr w:type="spellStart"/>
+      <w:r>
+        <w:t>EffortPoints</w:t>
+      </w:r>
+      <w:proofErr w:type="spellEnd"/>
+      <w:r>
+        <w:t>=</w:t>
+      </w:r>
+    </w:p>
+    <w:p>
+      <w:r>
+        <w:t>Ability=</w:t>
+      </w:r>
+    </w:p>
+    <w:p>
+      <w:r>
+        <w:t>Weight=</w:t>
+      </w:r>
+    </w:p>
+    <w:p>
+      <w:proofErr w:type="spellStart"/>
+      <w:r>
+        <w:t>FormName</w:t>
+      </w:r>
+      <w:proofErr w:type="spellEnd"/>
+      <w:r>
+        <w:t>=</w:t>
+      </w:r>
+      <w:r>
+        <w:t xml:space="preserve">Mega </w:t>
+      </w:r>
+      <w:proofErr w:type="spellStart"/>
+      <w:r>
+        <w:t>Lilligant</w:t>
+      </w:r>
+      <w:proofErr w:type="spellEnd"/>
+    </w:p>
+    <w:p>
+      <w:proofErr w:type="spellStart"/>
+      <w:r>
+        <w:t>MegaStone</w:t>
+      </w:r>
+      <w:proofErr w:type="spellEnd"/>
+      <w:r>
+        <w:t>=</w:t>
+      </w:r>
+      <w:r>
+        <w:t>L</w:t>
+      </w:r>
+      <w:r>
+        <w:t>ILLIGANTITE</w:t>
+      </w:r>
+    </w:p>
+    <w:p>
+      <w:proofErr w:type="spellStart"/>
+      <w:r>
+        <w:t>UnmegaForm</w:t>
+      </w:r>
+      <w:proofErr w:type="spellEnd"/>
+      <w:r>
+        <w:t>=</w:t>
+      </w:r>
+      <w:r>
+        <w:t>0</w:t>
+      </w:r>
+    </w:p>
+    <w:p>
+      <w:proofErr w:type="spellStart"/>
+      <w:r>
+        <w:t>MegaMessage</w:t>
+      </w:r>
+      <w:proofErr w:type="spellEnd"/>
+      <w:r>
+        <w:t>=</w:t>
+      </w:r>
+      <w:r>
+        <w:t>0</w:t>
+      </w:r>
+    </w:p>
+    <w:p/>
+    <w:p>
+      <w:r>
+        <w:t>[STARMIE-</w:t>
+      </w:r>
+      <w:r>
+        <w:t>1</w:t>
+      </w:r>
+      <w:r>
+        <w:t>]</w:t>
+      </w:r>
+    </w:p>
+    <w:p>
+      <w:r>
+        <w:t>Type1=</w:t>
+      </w:r>
+      <w:r>
+        <w:t>WATER</w:t>
+      </w:r>
+    </w:p>
+    <w:p>
+      <w:r>
+        <w:t>Type2=</w:t>
+      </w:r>
+      <w:r>
+        <w:t>GHOST</w:t>
+      </w:r>
+    </w:p>
+    <w:p>
+      <w:proofErr w:type="spellStart"/>
+      <w:r>
+        <w:t>BaseStats</w:t>
+      </w:r>
+      <w:proofErr w:type="spellEnd"/>
+      <w:r>
+        <w:t>=</w:t>
+      </w:r>
+    </w:p>
+    <w:p>
+      <w:proofErr w:type="spellStart"/>
+      <w:r>
+        <w:t>BaseEXP</w:t>
+      </w:r>
+      <w:proofErr w:type="spellEnd"/>
+      <w:r>
+        <w:t>=</w:t>
+      </w:r>
+    </w:p>
+    <w:p>
+      <w:proofErr w:type="spellStart"/>
+      <w:r>
+        <w:t>EffortPoints</w:t>
+      </w:r>
+      <w:proofErr w:type="spellEnd"/>
+      <w:r>
+        <w:t>=</w:t>
+      </w:r>
+    </w:p>
+    <w:p>
+      <w:r>
+        <w:t>Ability=</w:t>
       </w:r>
       <w:bookmarkStart w:id="0" w:name="_GoBack"/>
       <w:bookmarkEnd w:id="0"/>
-      <w:r>
-        <w:t>RISING</w:t>
-      </w:r>
-    </w:p>
-    <w:p>
-      <w:r>
-        <w:t>Moves=</w:t>
-      </w:r>
-      <w:proofErr w:type="gramStart"/>
-      <w:r>
-        <w:t>1,</w:t>
-      </w:r>
-      <w:r>
-        <w:t>WHITEHOTFLAME</w:t>
-      </w:r>
-      <w:proofErr w:type="gramEnd"/>
-      <w:r>
-        <w:t>,1,RISINGASHES,</w:t>
-      </w:r>
-      <w:r>
-        <w:t>1,WHIRLWIND,1,WEATHERBALL,9,GUST,15,BRAVEBIRD,23,EXTRASENSORY,29,SUNNYDAY,37,FIREBLAST,43,SACREDFIRE,50,PUNISHMENT,57,ANCIENTPOWER,65,SAFEGUARD,71,RECOVER,79,FUTURESIGHT,85,NATURALGIFT,93,CALMMIND,99,SKYATTACK</w:t>
-      </w:r>
     </w:p>
     <w:p>
       <w:r>
         <w:t>Weight=</w:t>
       </w:r>
+      <w:r>
+        <w:t>0</w:t>
+      </w:r>
     </w:p>
     <w:p>
       <w:proofErr w:type="spellStart"/>
@@ -109,366 +456,16 @@
         <w:t>=</w:t>
       </w:r>
       <w:r>
-        <w:t xml:space="preserve">Ho </w:t>
-      </w:r>
-      <w:r>
-        <w:t>Oh</w:t>
-      </w:r>
-      <w:r>
-        <w:t xml:space="preserve"> Arisen Form</w:t>
-      </w:r>
-    </w:p>
-    <w:p/>
-    <w:p>
-      <w:r>
-        <w:t>[ARCANINE-</w:t>
-      </w:r>
-      <w:r>
-        <w:t>1</w:t>
-      </w:r>
-      <w:r>
-        <w:t>]</w:t>
-      </w:r>
-    </w:p>
-    <w:p>
-      <w:r>
-        <w:t>Type1=</w:t>
-      </w:r>
-      <w:r>
-        <w:t>FIRE</w:t>
-      </w:r>
-    </w:p>
-    <w:p>
-      <w:r>
-        <w:t>Type2=</w:t>
-      </w:r>
-      <w:r>
-        <w:t>DRAGON</w:t>
-      </w:r>
-    </w:p>
-    <w:p>
-      <w:proofErr w:type="spellStart"/>
-      <w:r>
-        <w:t>BaseStats</w:t>
-      </w:r>
-      <w:proofErr w:type="spellEnd"/>
-      <w:r>
-        <w:t>=</w:t>
-      </w:r>
-    </w:p>
-    <w:p>
-      <w:proofErr w:type="spellStart"/>
-      <w:r>
-        <w:t>BaseEXP</w:t>
-      </w:r>
-      <w:proofErr w:type="spellEnd"/>
-      <w:r>
-        <w:t>=</w:t>
-      </w:r>
-    </w:p>
-    <w:p>
-      <w:proofErr w:type="spellStart"/>
-      <w:r>
-        <w:t>EffortPoints</w:t>
-      </w:r>
-      <w:proofErr w:type="spellEnd"/>
-      <w:r>
-        <w:t>=</w:t>
-      </w:r>
-    </w:p>
-    <w:p>
-      <w:r>
-        <w:t>Ability=</w:t>
-      </w:r>
-    </w:p>
-    <w:p>
-      <w:r>
-        <w:t>Weight=</w:t>
-      </w:r>
-    </w:p>
-    <w:p>
-      <w:proofErr w:type="spellStart"/>
-      <w:r>
-        <w:t>FormName</w:t>
-      </w:r>
-      <w:proofErr w:type="spellEnd"/>
-      <w:r>
-        <w:t>=</w:t>
-      </w:r>
-      <w:r>
         <w:t xml:space="preserve">Mega </w:t>
       </w:r>
       <w:proofErr w:type="spellStart"/>
       <w:r>
-        <w:t>Arcanine</w:t>
-      </w:r>
-      <w:proofErr w:type="spellEnd"/>
-    </w:p>
-    <w:p>
-      <w:proofErr w:type="spellStart"/>
-      <w:r>
-        <w:t>MegaStone</w:t>
-      </w:r>
-      <w:proofErr w:type="spellEnd"/>
-      <w:r>
-        <w:t>=</w:t>
-      </w:r>
-      <w:r>
-        <w:t>A</w:t>
-      </w:r>
-      <w:r>
-        <w:t>RCANI</w:t>
-      </w:r>
-      <w:r>
-        <w:t>TE</w:t>
-      </w:r>
-    </w:p>
-    <w:p>
-      <w:proofErr w:type="spellStart"/>
-      <w:r>
-        <w:t>UnmegaForm</w:t>
-      </w:r>
-      <w:proofErr w:type="spellEnd"/>
-      <w:r>
-        <w:t>=</w:t>
-      </w:r>
-      <w:r>
-        <w:t>0</w:t>
-      </w:r>
-    </w:p>
-    <w:p>
-      <w:proofErr w:type="spellStart"/>
-      <w:r>
-        <w:t>MegaMessage</w:t>
-      </w:r>
-      <w:proofErr w:type="spellEnd"/>
-      <w:r>
-        <w:t>=</w:t>
-      </w:r>
-      <w:r>
-        <w:t>0</w:t>
-      </w:r>
-    </w:p>
-    <w:p/>
-    <w:p>
-      <w:r>
-        <w:t>[LILLIGANT-</w:t>
-      </w:r>
-      <w:r>
-        <w:t>1</w:t>
-      </w:r>
-      <w:r>
-        <w:t>]</w:t>
-      </w:r>
-    </w:p>
-    <w:p>
-      <w:r>
-        <w:t>Type1=</w:t>
-      </w:r>
-      <w:r>
-        <w:t>GRASS</w:t>
-      </w:r>
-    </w:p>
-    <w:p>
-      <w:r>
-        <w:t>Type2=</w:t>
-      </w:r>
-      <w:r>
-        <w:t>FLYING</w:t>
-      </w:r>
-    </w:p>
-    <w:p>
-      <w:proofErr w:type="spellStart"/>
-      <w:r>
-        <w:lastRenderedPageBreak/>
-        <w:t>BaseStats</w:t>
-      </w:r>
-      <w:proofErr w:type="spellEnd"/>
-      <w:r>
-        <w:t>=</w:t>
-      </w:r>
-    </w:p>
-    <w:p>
-      <w:proofErr w:type="spellStart"/>
-      <w:r>
-        <w:t>BaseEXP</w:t>
-      </w:r>
-      <w:proofErr w:type="spellEnd"/>
-      <w:r>
-        <w:t>=</w:t>
-      </w:r>
-    </w:p>
-    <w:p>
-      <w:proofErr w:type="spellStart"/>
-      <w:r>
-        <w:t>EffortPoints</w:t>
-      </w:r>
-      <w:proofErr w:type="spellEnd"/>
-      <w:r>
-        <w:t>=</w:t>
-      </w:r>
-    </w:p>
-    <w:p>
-      <w:r>
-        <w:t>Ability=</w:t>
-      </w:r>
-    </w:p>
-    <w:p>
-      <w:r>
-        <w:t>Weight=</w:t>
-      </w:r>
-    </w:p>
-    <w:p>
-      <w:proofErr w:type="spellStart"/>
-      <w:r>
-        <w:t>FormName</w:t>
-      </w:r>
-      <w:proofErr w:type="spellEnd"/>
-      <w:r>
-        <w:t>=</w:t>
-      </w:r>
-      <w:r>
-        <w:t xml:space="preserve">Mega </w:t>
-      </w:r>
-      <w:proofErr w:type="spellStart"/>
-      <w:r>
-        <w:t>Lilligant</w:t>
-      </w:r>
-      <w:proofErr w:type="spellEnd"/>
-    </w:p>
-    <w:p>
-      <w:proofErr w:type="spellStart"/>
-      <w:r>
-        <w:t>MegaStone</w:t>
-      </w:r>
-      <w:proofErr w:type="spellEnd"/>
-      <w:r>
-        <w:t>=</w:t>
-      </w:r>
-      <w:r>
-        <w:t>L</w:t>
-      </w:r>
-      <w:r>
-        <w:t>ILLIGANTITE</w:t>
-      </w:r>
-    </w:p>
-    <w:p>
-      <w:proofErr w:type="spellStart"/>
-      <w:r>
-        <w:t>UnmegaForm</w:t>
-      </w:r>
-      <w:proofErr w:type="spellEnd"/>
-      <w:r>
-        <w:t>=</w:t>
-      </w:r>
-      <w:r>
-        <w:t>0</w:t>
-      </w:r>
-    </w:p>
-    <w:p>
-      <w:proofErr w:type="spellStart"/>
-      <w:r>
-        <w:t>MegaMessage</w:t>
-      </w:r>
-      <w:proofErr w:type="spellEnd"/>
-      <w:r>
-        <w:t>=</w:t>
-      </w:r>
-      <w:r>
-        <w:t>0</w:t>
-      </w:r>
-    </w:p>
-    <w:p/>
-    <w:p>
-      <w:r>
-        <w:t>[STARMIE-</w:t>
-      </w:r>
-      <w:r>
-        <w:t>1</w:t>
-      </w:r>
-      <w:r>
-        <w:t>]</w:t>
-      </w:r>
-    </w:p>
-    <w:p>
-      <w:r>
-        <w:t>Type1=</w:t>
-      </w:r>
-      <w:r>
-        <w:t>WATER</w:t>
-      </w:r>
-    </w:p>
-    <w:p>
-      <w:r>
-        <w:t>Type2=</w:t>
-      </w:r>
-      <w:r>
-        <w:t>GHOST</w:t>
-      </w:r>
-    </w:p>
-    <w:p>
-      <w:proofErr w:type="spellStart"/>
-      <w:r>
-        <w:t>BaseStats</w:t>
-      </w:r>
-      <w:proofErr w:type="spellEnd"/>
-      <w:r>
-        <w:t>=</w:t>
-      </w:r>
-    </w:p>
-    <w:p>
-      <w:proofErr w:type="spellStart"/>
-      <w:r>
-        <w:t>BaseEXP</w:t>
-      </w:r>
-      <w:proofErr w:type="spellEnd"/>
-      <w:r>
-        <w:t>=</w:t>
-      </w:r>
-    </w:p>
-    <w:p>
-      <w:proofErr w:type="spellStart"/>
-      <w:r>
-        <w:t>EffortPoints</w:t>
-      </w:r>
-      <w:proofErr w:type="spellEnd"/>
-      <w:r>
-        <w:t>=</w:t>
-      </w:r>
-    </w:p>
-    <w:p>
-      <w:r>
-        <w:t>Ability=</w:t>
-      </w:r>
-      <w:r>
-        <w:t>0</w:t>
-      </w:r>
-    </w:p>
-    <w:p>
-      <w:r>
-        <w:t>Weight=</w:t>
-      </w:r>
-      <w:r>
-        <w:t>0</w:t>
-      </w:r>
-    </w:p>
-    <w:p>
-      <w:proofErr w:type="spellStart"/>
-      <w:r>
-        <w:t>FormName</w:t>
-      </w:r>
-      <w:proofErr w:type="spellEnd"/>
-      <w:r>
-        <w:t>=</w:t>
-      </w:r>
-      <w:r>
-        <w:t xml:space="preserve">Mega </w:t>
-      </w:r>
-      <w:proofErr w:type="spellStart"/>
-      <w:r>
         <w:t>Starmie</w:t>
       </w:r>
       <w:proofErr w:type="spellEnd"/>
+      <w:r>
+        <w:t xml:space="preserve"> H</w:t>
+      </w:r>
     </w:p>
     <w:p>
       <w:proofErr w:type="spellStart"/>

</xml_diff>